<commit_message>
Added final design document
</commit_message>
<xml_diff>
--- a/final_design.docx
+++ b/final_design.docx
@@ -1,6 +1,6 @@
 
 <file path=word/document.xml><?xml version="1.0" encoding="utf-8"?>
-<w:document xmlns:wpc="http://schemas.microsoft.com/office/word/2010/wordprocessingCanvas" xmlns:cx="http://schemas.microsoft.com/office/drawing/2014/chartex" xmlns:cx1="http://schemas.microsoft.com/office/drawing/2015/9/8/chartex" xmlns:cx2="http://schemas.microsoft.com/office/drawing/2015/10/21/chartex" xmlns:cx3="http://schemas.microsoft.com/office/drawing/2016/5/9/chartex" xmlns:cx4="http://schemas.microsoft.com/office/drawing/2016/5/10/chartex" xmlns:cx5="http://schemas.microsoft.com/office/drawing/2016/5/11/chartex" xmlns:cx6="http://schemas.microsoft.com/office/drawing/2016/5/12/chartex" xmlns:cx7="http://schemas.microsoft.com/office/drawing/2016/5/13/chartex" xmlns:cx8="http://schemas.microsoft.com/office/drawing/2016/5/14/chartex" xmlns:mc="http://schemas.openxmlformats.org/markup-compatibility/2006" xmlns:aink="http://schemas.microsoft.com/office/drawing/2016/ink" xmlns:am3d="http://schemas.microsoft.com/office/drawing/2017/model3d" xmlns:o="urn:schemas-microsoft-com:office:office" xmlns:r="http://schemas.openxmlformats.org/officeDocument/2006/relationships" xmlns:m="http://schemas.openxmlformats.org/officeDocument/2006/math" xmlns:v="urn:schemas-microsoft-com:vml" xmlns:wp14="http://schemas.microsoft.com/office/word/2010/wordprocessingDrawing" xmlns:wp="http://schemas.openxmlformats.org/drawingml/2006/wordprocessingDrawing" xmlns:w10="urn:schemas-microsoft-com:office:word" xmlns:w="http://schemas.openxmlformats.org/wordprocessingml/2006/main" xmlns:w14="http://schemas.microsoft.com/office/word/2010/wordml" xmlns:w15="http://schemas.microsoft.com/office/word/2012/wordml" xmlns:w16cex="http://schemas.microsoft.com/office/word/2018/wordml/cex" xmlns:w16cid="http://schemas.microsoft.com/office/word/2016/wordml/cid" xmlns:w16="http://schemas.microsoft.com/office/word/2018/wordml" xmlns:w16sdtdh="http://schemas.microsoft.com/office/word/2020/wordml/sdtdatahash" xmlns:w16se="http://schemas.microsoft.com/office/word/2015/wordml/symex" xmlns:wpg="http://schemas.microsoft.com/office/word/2010/wordprocessingGroup" xmlns:wpi="http://schemas.microsoft.com/office/word/2010/wordprocessingInk" xmlns:wne="http://schemas.microsoft.com/office/word/2006/wordml" xmlns:wps="http://schemas.microsoft.com/office/word/2010/wordprocessingShape" mc:Ignorable="w14 w15 w16se w16cid w16 w16cex w16sdtdh wp14">
+<w:document xmlns:wpc="http://schemas.microsoft.com/office/word/2010/wordprocessingCanvas" xmlns:cx="http://schemas.microsoft.com/office/drawing/2014/chartex" xmlns:cx1="http://schemas.microsoft.com/office/drawing/2015/9/8/chartex" xmlns:cx2="http://schemas.microsoft.com/office/drawing/2015/10/21/chartex" xmlns:cx3="http://schemas.microsoft.com/office/drawing/2016/5/9/chartex" xmlns:cx4="http://schemas.microsoft.com/office/drawing/2016/5/10/chartex" xmlns:cx5="http://schemas.microsoft.com/office/drawing/2016/5/11/chartex" xmlns:cx6="http://schemas.microsoft.com/office/drawing/2016/5/12/chartex" xmlns:cx7="http://schemas.microsoft.com/office/drawing/2016/5/13/chartex" xmlns:cx8="http://schemas.microsoft.com/office/drawing/2016/5/14/chartex" xmlns:mc="http://schemas.openxmlformats.org/markup-compatibility/2006" xmlns:aink="http://schemas.microsoft.com/office/drawing/2016/ink" xmlns:am3d="http://schemas.microsoft.com/office/drawing/2017/model3d" xmlns:o="urn:schemas-microsoft-com:office:office" xmlns:oel="http://schemas.microsoft.com/office/2019/extlst" xmlns:r="http://schemas.openxmlformats.org/officeDocument/2006/relationships" xmlns:m="http://schemas.openxmlformats.org/officeDocument/2006/math" xmlns:v="urn:schemas-microsoft-com:vml" xmlns:wp14="http://schemas.microsoft.com/office/word/2010/wordprocessingDrawing" xmlns:wp="http://schemas.openxmlformats.org/drawingml/2006/wordprocessingDrawing" xmlns:w10="urn:schemas-microsoft-com:office:word" xmlns:w="http://schemas.openxmlformats.org/wordprocessingml/2006/main" xmlns:w14="http://schemas.microsoft.com/office/word/2010/wordml" xmlns:w15="http://schemas.microsoft.com/office/word/2012/wordml" xmlns:w16cex="http://schemas.microsoft.com/office/word/2018/wordml/cex" xmlns:w16cid="http://schemas.microsoft.com/office/word/2016/wordml/cid" xmlns:w16="http://schemas.microsoft.com/office/word/2018/wordml" xmlns:w16du="http://schemas.microsoft.com/office/word/2023/wordml/word16du" xmlns:w16sdtdh="http://schemas.microsoft.com/office/word/2020/wordml/sdtdatahash" xmlns:w16se="http://schemas.microsoft.com/office/word/2015/wordml/symex" xmlns:wpg="http://schemas.microsoft.com/office/word/2010/wordprocessingGroup" xmlns:wpi="http://schemas.microsoft.com/office/word/2010/wordprocessingInk" xmlns:wne="http://schemas.microsoft.com/office/word/2006/wordml" xmlns:wps="http://schemas.microsoft.com/office/word/2010/wordprocessingShape" mc:Ignorable="w14 w15 w16se w16cid w16 w16cex w16sdtdh w16du wp14">
   <w:body>
     <w:tbl>
       <w:tblPr>
@@ -35,6 +35,9 @@
             <w:pPr>
               <w:cnfStyle w:val="000000100000" w:firstRow="0" w:lastRow="0" w:firstColumn="0" w:lastColumn="0" w:oddVBand="0" w:evenVBand="0" w:oddHBand="1" w:evenHBand="0" w:firstRowFirstColumn="0" w:firstRowLastColumn="0" w:lastRowFirstColumn="0" w:lastRowLastColumn="0"/>
             </w:pPr>
+            <w:r>
+              <w:t>John Elehwany</w:t>
+            </w:r>
           </w:p>
         </w:tc>
       </w:tr>
@@ -58,6 +61,9 @@
             <w:pPr>
               <w:cnfStyle w:val="000000000000" w:firstRow="0" w:lastRow="0" w:firstColumn="0" w:lastColumn="0" w:oddVBand="0" w:evenVBand="0" w:oddHBand="0" w:evenHBand="0" w:firstRowFirstColumn="0" w:firstRowLastColumn="0" w:lastRowFirstColumn="0" w:lastRowLastColumn="0"/>
             </w:pPr>
+            <w:r>
+              <w:t>1934007</w:t>
+            </w:r>
           </w:p>
         </w:tc>
       </w:tr>
@@ -69,6 +75,1258 @@
       </w:pPr>
       <w:r>
         <w:t xml:space="preserve">Final design </w:t>
+      </w:r>
+    </w:p>
+    <w:p/>
+    <w:p>
+      <w:pPr>
+        <w:pStyle w:val="ListParagraph"/>
+        <w:numPr>
+          <w:ilvl w:val="0"/>
+          <w:numId w:val="1"/>
+        </w:numPr>
+      </w:pPr>
+      <w:r>
+        <w:t>Start program.</w:t>
+      </w:r>
+    </w:p>
+    <w:p>
+      <w:pPr>
+        <w:pStyle w:val="ListParagraph"/>
+        <w:numPr>
+          <w:ilvl w:val="0"/>
+          <w:numId w:val="1"/>
+        </w:numPr>
+      </w:pPr>
+      <w:r>
+        <w:t xml:space="preserve">Set initial values for score, </w:t>
+      </w:r>
+      <w:proofErr w:type="spellStart"/>
+      <w:r>
+        <w:t>req_score</w:t>
+      </w:r>
+      <w:proofErr w:type="spellEnd"/>
+      <w:r>
+        <w:t xml:space="preserve">, and </w:t>
+      </w:r>
+      <w:proofErr w:type="spellStart"/>
+      <w:r>
+        <w:t>confidence_multiplier</w:t>
+      </w:r>
+      <w:proofErr w:type="spellEnd"/>
+      <w:r>
+        <w:t>.</w:t>
+      </w:r>
+    </w:p>
+    <w:p>
+      <w:pPr>
+        <w:pStyle w:val="ListParagraph"/>
+        <w:numPr>
+          <w:ilvl w:val="1"/>
+          <w:numId w:val="1"/>
+        </w:numPr>
+      </w:pPr>
+      <w:r>
+        <w:t>score = 10</w:t>
+      </w:r>
+    </w:p>
+    <w:p>
+      <w:pPr>
+        <w:pStyle w:val="ListParagraph"/>
+        <w:numPr>
+          <w:ilvl w:val="1"/>
+          <w:numId w:val="1"/>
+        </w:numPr>
+      </w:pPr>
+      <w:proofErr w:type="spellStart"/>
+      <w:r>
+        <w:t>req_score</w:t>
+      </w:r>
+      <w:proofErr w:type="spellEnd"/>
+      <w:r>
+        <w:t xml:space="preserve"> = 23</w:t>
+      </w:r>
+    </w:p>
+    <w:p>
+      <w:pPr>
+        <w:pStyle w:val="ListParagraph"/>
+        <w:numPr>
+          <w:ilvl w:val="1"/>
+          <w:numId w:val="1"/>
+        </w:numPr>
+      </w:pPr>
+      <w:proofErr w:type="spellStart"/>
+      <w:r>
+        <w:t>confidence_multiplier</w:t>
+      </w:r>
+      <w:proofErr w:type="spellEnd"/>
+      <w:r>
+        <w:t xml:space="preserve"> = 1.0 (placeholder amount)</w:t>
+      </w:r>
+    </w:p>
+    <w:p>
+      <w:pPr>
+        <w:pStyle w:val="ListParagraph"/>
+        <w:numPr>
+          <w:ilvl w:val="0"/>
+          <w:numId w:val="1"/>
+        </w:numPr>
+      </w:pPr>
+      <w:r>
+        <w:t>Output to user the setting and current situation the user happens to be in within an office. You’re sitting in an office room, and the tension is killing you. You must deliver a crucial presentation to your colleagues and boss, and the current state of your job is riding on this. One issue: you didn’t prepare at all! So, you’re going to have to say some random things and hope they buy it.</w:t>
+      </w:r>
+    </w:p>
+    <w:p>
+      <w:pPr>
+        <w:pStyle w:val="ListParagraph"/>
+        <w:numPr>
+          <w:ilvl w:val="1"/>
+          <w:numId w:val="1"/>
+        </w:numPr>
+      </w:pPr>
+      <w:r>
+        <w:t xml:space="preserve">Note: The user will try to ‘win’ by trying to surpass a set variable value of 35. This variable is called </w:t>
+      </w:r>
+      <w:proofErr w:type="spellStart"/>
+      <w:r>
+        <w:t>goal_score</w:t>
+      </w:r>
+      <w:proofErr w:type="spellEnd"/>
+      <w:r>
+        <w:t xml:space="preserve">. They will start with a </w:t>
+      </w:r>
+      <w:proofErr w:type="spellStart"/>
+      <w:r>
+        <w:t>user_score</w:t>
+      </w:r>
+      <w:proofErr w:type="spellEnd"/>
+      <w:r>
+        <w:t xml:space="preserve"> at 10 and then try to say the best answer to say in the right scenario. Good answers give lots of points and bad answers deduct points.  </w:t>
+      </w:r>
+      <w:r>
+        <w:t>It depends on the question.</w:t>
+      </w:r>
+    </w:p>
+    <w:p>
+      <w:pPr>
+        <w:pStyle w:val="ListParagraph"/>
+        <w:numPr>
+          <w:ilvl w:val="0"/>
+          <w:numId w:val="1"/>
+        </w:numPr>
+      </w:pPr>
+      <w:r>
+        <w:t>Ask for the input of the player’s name.</w:t>
+      </w:r>
+    </w:p>
+    <w:p>
+      <w:pPr>
+        <w:pStyle w:val="ListParagraph"/>
+        <w:numPr>
+          <w:ilvl w:val="1"/>
+          <w:numId w:val="1"/>
+        </w:numPr>
+      </w:pPr>
+      <w:r>
+        <w:t>Output your boss sitting at the end of the conference table saying, “Well, [</w:t>
+      </w:r>
+      <w:proofErr w:type="spellStart"/>
+      <w:r>
+        <w:t>player_name</w:t>
+      </w:r>
+      <w:proofErr w:type="spellEnd"/>
+      <w:r>
+        <w:t>], it’s your turn. Go ahead. We’re all waiting…”</w:t>
+      </w:r>
+    </w:p>
+    <w:p>
+      <w:pPr>
+        <w:pStyle w:val="ListParagraph"/>
+        <w:numPr>
+          <w:ilvl w:val="0"/>
+          <w:numId w:val="1"/>
+        </w:numPr>
+      </w:pPr>
+      <w:r>
+        <w:t>The confidence level of the player will be asked for input from the player. It will be an integer, between 1 through 5.</w:t>
+      </w:r>
+    </w:p>
+    <w:p>
+      <w:pPr>
+        <w:pStyle w:val="ListParagraph"/>
+        <w:numPr>
+          <w:ilvl w:val="1"/>
+          <w:numId w:val="1"/>
+        </w:numPr>
+      </w:pPr>
+      <w:r>
+        <w:t xml:space="preserve">The confidence level of the player will be a multiplier for the score that they are trying to obtain. The higher the </w:t>
+      </w:r>
+      <w:proofErr w:type="gramStart"/>
+      <w:r>
+        <w:t>inputted</w:t>
+      </w:r>
+      <w:proofErr w:type="gramEnd"/>
+      <w:r>
+        <w:t xml:space="preserve"> integer is, the greater the multiplier is for the total points calculated. Variable is </w:t>
+      </w:r>
+      <w:proofErr w:type="spellStart"/>
+      <w:r>
+        <w:t>confidence_multiplier</w:t>
+      </w:r>
+      <w:proofErr w:type="spellEnd"/>
+    </w:p>
+    <w:p>
+      <w:pPr>
+        <w:pStyle w:val="ListParagraph"/>
+        <w:numPr>
+          <w:ilvl w:val="2"/>
+          <w:numId w:val="1"/>
+        </w:numPr>
+      </w:pPr>
+      <w:r>
+        <w:t>Inputted 1 = 1.</w:t>
+      </w:r>
+      <w:r>
+        <w:t>1</w:t>
+      </w:r>
+      <w:r>
+        <w:t xml:space="preserve">x multiplier to </w:t>
+      </w:r>
+      <w:proofErr w:type="spellStart"/>
+      <w:r>
+        <w:t>total_score</w:t>
+      </w:r>
+      <w:proofErr w:type="spellEnd"/>
+    </w:p>
+    <w:p>
+      <w:pPr>
+        <w:pStyle w:val="ListParagraph"/>
+        <w:numPr>
+          <w:ilvl w:val="2"/>
+          <w:numId w:val="1"/>
+        </w:numPr>
+      </w:pPr>
+      <w:r>
+        <w:t>Inputted 2 = 1.</w:t>
+      </w:r>
+      <w:r>
+        <w:t>3</w:t>
+      </w:r>
+      <w:r>
+        <w:t xml:space="preserve">x multiplier to </w:t>
+      </w:r>
+      <w:proofErr w:type="spellStart"/>
+      <w:r>
+        <w:t>total_score</w:t>
+      </w:r>
+      <w:proofErr w:type="spellEnd"/>
+      <w:r>
+        <w:t xml:space="preserve"> </w:t>
+      </w:r>
+    </w:p>
+    <w:p>
+      <w:pPr>
+        <w:pStyle w:val="ListParagraph"/>
+        <w:numPr>
+          <w:ilvl w:val="2"/>
+          <w:numId w:val="1"/>
+        </w:numPr>
+      </w:pPr>
+      <w:r>
+        <w:t xml:space="preserve">Inputted 3 = 1.6x multiplier to </w:t>
+      </w:r>
+      <w:proofErr w:type="spellStart"/>
+      <w:r>
+        <w:t>total_score</w:t>
+      </w:r>
+      <w:proofErr w:type="spellEnd"/>
+    </w:p>
+    <w:p>
+      <w:pPr>
+        <w:pStyle w:val="ListParagraph"/>
+        <w:numPr>
+          <w:ilvl w:val="2"/>
+          <w:numId w:val="1"/>
+        </w:numPr>
+      </w:pPr>
+      <w:r>
+        <w:t xml:space="preserve">Inputted 4 = 1.8x multiplier to </w:t>
+      </w:r>
+      <w:proofErr w:type="spellStart"/>
+      <w:r>
+        <w:t>total_score</w:t>
+      </w:r>
+      <w:proofErr w:type="spellEnd"/>
+      <w:r>
+        <w:t xml:space="preserve"> </w:t>
+      </w:r>
+    </w:p>
+    <w:p>
+      <w:pPr>
+        <w:pStyle w:val="ListParagraph"/>
+        <w:numPr>
+          <w:ilvl w:val="2"/>
+          <w:numId w:val="1"/>
+        </w:numPr>
+      </w:pPr>
+      <w:r>
+        <w:t>Inputted 5 = 2.</w:t>
+      </w:r>
+      <w:r>
+        <w:t>1</w:t>
+      </w:r>
+      <w:r>
+        <w:t xml:space="preserve">x multiplier to </w:t>
+      </w:r>
+      <w:proofErr w:type="spellStart"/>
+      <w:r>
+        <w:t>total_score</w:t>
+      </w:r>
+      <w:proofErr w:type="spellEnd"/>
+    </w:p>
+    <w:p>
+      <w:pPr>
+        <w:pStyle w:val="ListParagraph"/>
+        <w:numPr>
+          <w:ilvl w:val="1"/>
+          <w:numId w:val="1"/>
+        </w:numPr>
+      </w:pPr>
+      <w:r>
+        <w:t>Will ask for reinput if the user puts in an invalid answer</w:t>
+      </w:r>
+    </w:p>
+    <w:p>
+      <w:pPr>
+        <w:pStyle w:val="ListParagraph"/>
+        <w:numPr>
+          <w:ilvl w:val="0"/>
+          <w:numId w:val="1"/>
+        </w:numPr>
+      </w:pPr>
+      <w:r>
+        <w:t xml:space="preserve">Output a description of the player beginning the presentation, saying dialogue beginning the presentation. The confidence level provided earlier will affect the dialogue </w:t>
+      </w:r>
+      <w:proofErr w:type="gramStart"/>
+      <w:r>
+        <w:t>outputted</w:t>
+      </w:r>
+      <w:proofErr w:type="gramEnd"/>
+      <w:r>
+        <w:t xml:space="preserve"> here. Distribution of </w:t>
+      </w:r>
+      <w:proofErr w:type="spellStart"/>
+      <w:r>
+        <w:t>user_score</w:t>
+      </w:r>
+      <w:proofErr w:type="spellEnd"/>
+      <w:r>
+        <w:t xml:space="preserve"> points also </w:t>
+      </w:r>
+      <w:proofErr w:type="gramStart"/>
+      <w:r>
+        <w:t>happens</w:t>
+      </w:r>
+      <w:proofErr w:type="gramEnd"/>
+      <w:r>
+        <w:t xml:space="preserve"> depending on the answer.</w:t>
+      </w:r>
+    </w:p>
+    <w:p>
+      <w:pPr>
+        <w:pStyle w:val="ListParagraph"/>
+        <w:numPr>
+          <w:ilvl w:val="1"/>
+          <w:numId w:val="1"/>
+        </w:numPr>
+      </w:pPr>
+      <w:r>
+        <w:t xml:space="preserve">If confidence is </w:t>
+      </w:r>
+      <w:r>
+        <w:t>1 or 2</w:t>
+      </w:r>
+      <w:r>
+        <w:t xml:space="preserve">: dialogue = “Um… hello. I’m here to, um, pitch my latest idea…” </w:t>
+      </w:r>
+    </w:p>
+    <w:p>
+      <w:pPr>
+        <w:pStyle w:val="ListParagraph"/>
+        <w:numPr>
+          <w:ilvl w:val="1"/>
+          <w:numId w:val="1"/>
+        </w:numPr>
+      </w:pPr>
+      <w:r>
+        <w:t xml:space="preserve">If confidence is </w:t>
+      </w:r>
+      <w:r>
+        <w:t>=</w:t>
+      </w:r>
+      <w:r>
+        <w:t xml:space="preserve"> </w:t>
+      </w:r>
+      <w:proofErr w:type="gramStart"/>
+      <w:r>
+        <w:t xml:space="preserve">3 </w:t>
+      </w:r>
+      <w:r>
+        <w:t>:</w:t>
+      </w:r>
+      <w:proofErr w:type="gramEnd"/>
+      <w:r>
+        <w:t xml:space="preserve"> dialogue = </w:t>
+      </w:r>
+      <w:r>
+        <w:t xml:space="preserve">“Hello. I’m here to pitch my latest idea…” and </w:t>
+      </w:r>
+      <w:proofErr w:type="spellStart"/>
+      <w:r>
+        <w:t>user_score</w:t>
+      </w:r>
+      <w:proofErr w:type="spellEnd"/>
+      <w:r>
+        <w:t xml:space="preserve"> </w:t>
+      </w:r>
+      <w:r>
+        <w:t>and score + 1)</w:t>
+      </w:r>
+    </w:p>
+    <w:p>
+      <w:pPr>
+        <w:pStyle w:val="ListParagraph"/>
+        <w:numPr>
+          <w:ilvl w:val="1"/>
+          <w:numId w:val="1"/>
+        </w:numPr>
+      </w:pPr>
+      <w:r>
+        <w:t>Etc.</w:t>
+      </w:r>
+      <w:r>
+        <w:t xml:space="preserve"> (score + 2)</w:t>
+      </w:r>
+    </w:p>
+    <w:p>
+      <w:pPr>
+        <w:pStyle w:val="ListParagraph"/>
+        <w:numPr>
+          <w:ilvl w:val="0"/>
+          <w:numId w:val="1"/>
+        </w:numPr>
+      </w:pPr>
+      <w:r>
+        <w:lastRenderedPageBreak/>
+        <w:t xml:space="preserve">Output the next part of the story, where the presenter is forced to </w:t>
+      </w:r>
+      <w:proofErr w:type="gramStart"/>
+      <w:r>
+        <w:t>make a decision</w:t>
+      </w:r>
+      <w:proofErr w:type="gramEnd"/>
+      <w:r>
+        <w:t xml:space="preserve"> on what to say.</w:t>
+      </w:r>
+    </w:p>
+    <w:p>
+      <w:pPr>
+        <w:pStyle w:val="ListParagraph"/>
+        <w:numPr>
+          <w:ilvl w:val="1"/>
+          <w:numId w:val="1"/>
+        </w:numPr>
+      </w:pPr>
+      <w:r>
+        <w:t xml:space="preserve">Dialogue output will be </w:t>
+      </w:r>
+      <w:r>
+        <w:t xml:space="preserve">something like </w:t>
+      </w:r>
+      <w:r>
+        <w:t>“As we all know, the latest major incident within our supply department has been…”</w:t>
+      </w:r>
+    </w:p>
+    <w:p>
+      <w:pPr>
+        <w:pStyle w:val="ListParagraph"/>
+        <w:numPr>
+          <w:ilvl w:val="1"/>
+          <w:numId w:val="1"/>
+        </w:numPr>
+      </w:pPr>
+      <w:r>
+        <w:t>At this point, the user must input a value: A, B, or C. This will be prompted with options for what to choose.</w:t>
+      </w:r>
+    </w:p>
+    <w:p>
+      <w:pPr>
+        <w:pStyle w:val="ListParagraph"/>
+        <w:numPr>
+          <w:ilvl w:val="1"/>
+          <w:numId w:val="1"/>
+        </w:numPr>
+      </w:pPr>
+      <w:r>
+        <w:t>Output options, with corresponding points:</w:t>
+      </w:r>
+    </w:p>
+    <w:p>
+      <w:pPr>
+        <w:pStyle w:val="ListParagraph"/>
+        <w:numPr>
+          <w:ilvl w:val="1"/>
+          <w:numId w:val="1"/>
+        </w:numPr>
+      </w:pPr>
+      <w:r>
+        <w:t>“Choose one of the following:</w:t>
+      </w:r>
+    </w:p>
+    <w:p>
+      <w:pPr>
+        <w:pStyle w:val="ListParagraph"/>
+        <w:numPr>
+          <w:ilvl w:val="0"/>
+          <w:numId w:val="2"/>
+        </w:numPr>
+      </w:pPr>
+      <w:r>
+        <w:t>= “…has been something that is of utmost importance.”</w:t>
+      </w:r>
+    </w:p>
+    <w:p>
+      <w:pPr>
+        <w:pStyle w:val="ListParagraph"/>
+        <w:numPr>
+          <w:ilvl w:val="0"/>
+          <w:numId w:val="2"/>
+        </w:numPr>
+      </w:pPr>
+      <w:r>
+        <w:t>= “…has been something that is important but there are greater tasks at hand.”</w:t>
+      </w:r>
+    </w:p>
+    <w:p>
+      <w:pPr>
+        <w:pStyle w:val="ListParagraph"/>
+        <w:numPr>
+          <w:ilvl w:val="0"/>
+          <w:numId w:val="2"/>
+        </w:numPr>
+      </w:pPr>
+      <w:r>
+        <w:t>“…has been something to not worry about.”</w:t>
+      </w:r>
+    </w:p>
+    <w:p/>
+    <w:p>
+      <w:pPr>
+        <w:pStyle w:val="ListParagraph"/>
+        <w:numPr>
+          <w:ilvl w:val="1"/>
+          <w:numId w:val="1"/>
+        </w:numPr>
+      </w:pPr>
+      <w:r>
+        <w:t xml:space="preserve">A = best option, </w:t>
+      </w:r>
+      <w:r>
+        <w:t xml:space="preserve">score + </w:t>
+      </w:r>
+      <w:r>
+        <w:t>5</w:t>
+      </w:r>
+    </w:p>
+    <w:p>
+      <w:pPr>
+        <w:pStyle w:val="ListParagraph"/>
+        <w:numPr>
+          <w:ilvl w:val="1"/>
+          <w:numId w:val="1"/>
+        </w:numPr>
+      </w:pPr>
+      <w:r>
+        <w:t xml:space="preserve">B = okay option, </w:t>
+      </w:r>
+      <w:r>
+        <w:t>score + 3</w:t>
+      </w:r>
+    </w:p>
+    <w:p>
+      <w:pPr>
+        <w:pStyle w:val="ListParagraph"/>
+        <w:numPr>
+          <w:ilvl w:val="1"/>
+          <w:numId w:val="1"/>
+        </w:numPr>
+      </w:pPr>
+      <w:r>
+        <w:t>C = worst option</w:t>
+      </w:r>
+    </w:p>
+    <w:p>
+      <w:pPr>
+        <w:pStyle w:val="ListParagraph"/>
+        <w:numPr>
+          <w:ilvl w:val="1"/>
+          <w:numId w:val="1"/>
+        </w:numPr>
+      </w:pPr>
+      <w:r>
+        <w:t xml:space="preserve">Invalid answer provided as input = repeat via </w:t>
+      </w:r>
+      <w:proofErr w:type="spellStart"/>
+      <w:r>
+        <w:t>boolean</w:t>
+      </w:r>
+      <w:proofErr w:type="spellEnd"/>
+    </w:p>
+    <w:p>
+      <w:pPr>
+        <w:pStyle w:val="ListParagraph"/>
+        <w:numPr>
+          <w:ilvl w:val="0"/>
+          <w:numId w:val="1"/>
+        </w:numPr>
+      </w:pPr>
+      <w:r>
+        <w:t xml:space="preserve"> </w:t>
+      </w:r>
+      <w:r>
+        <w:t xml:space="preserve">User </w:t>
+      </w:r>
+      <w:r>
+        <w:t>is again forced to make another decision, but this time, with a float number.</w:t>
+      </w:r>
+    </w:p>
+    <w:p>
+      <w:pPr>
+        <w:pStyle w:val="ListParagraph"/>
+        <w:numPr>
+          <w:ilvl w:val="1"/>
+          <w:numId w:val="1"/>
+        </w:numPr>
+      </w:pPr>
+      <w:r>
+        <w:t>Dialogue output: “Our losses have been quite large. We’ve seen percentage losses of…”</w:t>
+      </w:r>
+    </w:p>
+    <w:p>
+      <w:pPr>
+        <w:pStyle w:val="ListParagraph"/>
+        <w:ind w:left="1440"/>
+      </w:pPr>
+      <w:r>
+        <w:t xml:space="preserve">(Wait, what was that percentage again? You could’ve sworn you saw it yesterday on a whiteboard in the office. You’re pretty sure it was something between 10% and 20%, but it also had some decimal places too. It’s all very fuzzy— it was </w:t>
+      </w:r>
+      <w:proofErr w:type="gramStart"/>
+      <w:r>
+        <w:t>pretty early</w:t>
+      </w:r>
+      <w:proofErr w:type="gramEnd"/>
+      <w:r>
+        <w:t xml:space="preserve"> in the morning when you saw that yesterday. But now’s not the time for flashbacks! The boss looks a little unimpressed. Quick, say something! And try to be precise too!)</w:t>
+      </w:r>
+    </w:p>
+    <w:p>
+      <w:pPr>
+        <w:pStyle w:val="ListParagraph"/>
+        <w:numPr>
+          <w:ilvl w:val="1"/>
+          <w:numId w:val="1"/>
+        </w:numPr>
+      </w:pPr>
+      <w:r>
+        <w:t>If inputted number is &lt;</w:t>
+      </w:r>
+      <w:proofErr w:type="gramStart"/>
+      <w:r>
+        <w:t xml:space="preserve">=  </w:t>
+      </w:r>
+      <w:r>
+        <w:t>13.6</w:t>
+      </w:r>
+      <w:proofErr w:type="gramEnd"/>
+      <w:r>
+        <w:t xml:space="preserve"> and is &gt;= 10 = undershoot, + 2 score</w:t>
+      </w:r>
+    </w:p>
+    <w:p>
+      <w:pPr>
+        <w:pStyle w:val="ListParagraph"/>
+        <w:numPr>
+          <w:ilvl w:val="1"/>
+          <w:numId w:val="1"/>
+        </w:numPr>
+      </w:pPr>
+      <w:r>
+        <w:t xml:space="preserve">If inputted number is </w:t>
+      </w:r>
+      <w:r>
+        <w:t>&lt;= 16.5 and is &gt;= 13.6 = good guess, + 5 score</w:t>
+      </w:r>
+    </w:p>
+    <w:p>
+      <w:pPr>
+        <w:pStyle w:val="ListParagraph"/>
+        <w:numPr>
+          <w:ilvl w:val="1"/>
+          <w:numId w:val="1"/>
+        </w:numPr>
+      </w:pPr>
+      <w:r>
+        <w:t>If inputted number is &lt;</w:t>
+      </w:r>
+      <w:proofErr w:type="gramStart"/>
+      <w:r>
+        <w:t xml:space="preserve">=  </w:t>
+      </w:r>
+      <w:r>
+        <w:t>16.6</w:t>
+      </w:r>
+      <w:proofErr w:type="gramEnd"/>
+      <w:r>
+        <w:t xml:space="preserve"> and is &gt;= </w:t>
+      </w:r>
+      <w:r>
+        <w:t>20</w:t>
+      </w:r>
+      <w:r>
+        <w:t xml:space="preserve"> = </w:t>
+      </w:r>
+      <w:r>
+        <w:t>overshoot</w:t>
+      </w:r>
+      <w:r>
+        <w:t>, + 2 score</w:t>
+      </w:r>
+    </w:p>
+    <w:p>
+      <w:pPr>
+        <w:pStyle w:val="ListParagraph"/>
+        <w:numPr>
+          <w:ilvl w:val="1"/>
+          <w:numId w:val="1"/>
+        </w:numPr>
+      </w:pPr>
+      <w:r>
+        <w:t xml:space="preserve">Will be repeated with a </w:t>
+      </w:r>
+      <w:proofErr w:type="spellStart"/>
+      <w:r>
+        <w:t>boolean</w:t>
+      </w:r>
+      <w:proofErr w:type="spellEnd"/>
+      <w:r>
+        <w:t xml:space="preserve"> if the input is invalid</w:t>
+      </w:r>
+    </w:p>
+    <w:p>
+      <w:pPr>
+        <w:pStyle w:val="ListParagraph"/>
+        <w:numPr>
+          <w:ilvl w:val="0"/>
+          <w:numId w:val="1"/>
+        </w:numPr>
+      </w:pPr>
+      <w:proofErr w:type="spellStart"/>
+      <w:r>
+        <w:t>Ouput</w:t>
+      </w:r>
+      <w:proofErr w:type="spellEnd"/>
+      <w:r>
+        <w:t xml:space="preserve"> the continuation of the story, where the user is described to read off the presentation for a large portion of time.</w:t>
+      </w:r>
+    </w:p>
+    <w:p>
+      <w:pPr>
+        <w:pStyle w:val="ListParagraph"/>
+        <w:numPr>
+          <w:ilvl w:val="1"/>
+          <w:numId w:val="1"/>
+        </w:numPr>
+      </w:pPr>
+      <w:proofErr w:type="spellStart"/>
+      <w:r>
+        <w:t>Confidence_level</w:t>
+      </w:r>
+      <w:proofErr w:type="spellEnd"/>
+      <w:r>
+        <w:t xml:space="preserve"> = 1: add score + (1 * </w:t>
+      </w:r>
+      <w:proofErr w:type="spellStart"/>
+      <w:r>
+        <w:t>confidence_multipiler</w:t>
+      </w:r>
+      <w:proofErr w:type="spellEnd"/>
+      <w:r>
+        <w:t>)</w:t>
+      </w:r>
+    </w:p>
+    <w:p>
+      <w:pPr>
+        <w:pStyle w:val="ListParagraph"/>
+        <w:numPr>
+          <w:ilvl w:val="1"/>
+          <w:numId w:val="1"/>
+        </w:numPr>
+      </w:pPr>
+      <w:proofErr w:type="spellStart"/>
+      <w:r>
+        <w:t>Confidence_level</w:t>
+      </w:r>
+      <w:proofErr w:type="spellEnd"/>
+      <w:r>
+        <w:t xml:space="preserve"> = </w:t>
+      </w:r>
+      <w:r>
+        <w:t>2</w:t>
+      </w:r>
+      <w:r>
+        <w:t>: add score + (</w:t>
+      </w:r>
+      <w:r>
+        <w:t>2</w:t>
+      </w:r>
+      <w:r>
+        <w:t xml:space="preserve"> * </w:t>
+      </w:r>
+      <w:proofErr w:type="spellStart"/>
+      <w:r>
+        <w:t>confidence_multipiler</w:t>
+      </w:r>
+      <w:proofErr w:type="spellEnd"/>
+      <w:r>
+        <w:t>)</w:t>
+      </w:r>
+    </w:p>
+    <w:p>
+      <w:pPr>
+        <w:pStyle w:val="ListParagraph"/>
+        <w:numPr>
+          <w:ilvl w:val="1"/>
+          <w:numId w:val="1"/>
+        </w:numPr>
+      </w:pPr>
+      <w:proofErr w:type="spellStart"/>
+      <w:r>
+        <w:t>Confidence_level</w:t>
+      </w:r>
+      <w:proofErr w:type="spellEnd"/>
+      <w:r>
+        <w:t xml:space="preserve"> = </w:t>
+      </w:r>
+      <w:r>
+        <w:t>3</w:t>
+      </w:r>
+      <w:r>
+        <w:t>: add score + (</w:t>
+      </w:r>
+      <w:r>
+        <w:t>3</w:t>
+      </w:r>
+      <w:r>
+        <w:t xml:space="preserve"> * </w:t>
+      </w:r>
+      <w:proofErr w:type="spellStart"/>
+      <w:r>
+        <w:t>confidence_multipiler</w:t>
+      </w:r>
+      <w:proofErr w:type="spellEnd"/>
+      <w:r>
+        <w:t>)</w:t>
+      </w:r>
+    </w:p>
+    <w:p>
+      <w:pPr>
+        <w:pStyle w:val="ListParagraph"/>
+        <w:numPr>
+          <w:ilvl w:val="1"/>
+          <w:numId w:val="1"/>
+        </w:numPr>
+      </w:pPr>
+      <w:proofErr w:type="spellStart"/>
+      <w:r>
+        <w:t>Confidence_level</w:t>
+      </w:r>
+      <w:proofErr w:type="spellEnd"/>
+      <w:r>
+        <w:t xml:space="preserve"> = </w:t>
+      </w:r>
+      <w:r>
+        <w:t>4</w:t>
+      </w:r>
+      <w:r>
+        <w:t>: add score + (</w:t>
+      </w:r>
+      <w:r>
+        <w:t>4</w:t>
+      </w:r>
+      <w:r>
+        <w:t xml:space="preserve"> * </w:t>
+      </w:r>
+      <w:proofErr w:type="spellStart"/>
+      <w:r>
+        <w:t>confidence_multipiler</w:t>
+      </w:r>
+      <w:proofErr w:type="spellEnd"/>
+      <w:r>
+        <w:t>)</w:t>
+      </w:r>
+    </w:p>
+    <w:p>
+      <w:pPr>
+        <w:pStyle w:val="ListParagraph"/>
+        <w:numPr>
+          <w:ilvl w:val="1"/>
+          <w:numId w:val="1"/>
+        </w:numPr>
+      </w:pPr>
+      <w:proofErr w:type="spellStart"/>
+      <w:r>
+        <w:t>Confidence_level</w:t>
+      </w:r>
+      <w:proofErr w:type="spellEnd"/>
+      <w:r>
+        <w:t xml:space="preserve"> = </w:t>
+      </w:r>
+      <w:r>
+        <w:t>5</w:t>
+      </w:r>
+      <w:r>
+        <w:t>: add score + (</w:t>
+      </w:r>
+      <w:r>
+        <w:t>5</w:t>
+      </w:r>
+      <w:r>
+        <w:t xml:space="preserve"> * </w:t>
+      </w:r>
+      <w:proofErr w:type="spellStart"/>
+      <w:r>
+        <w:t>confidence_multipiler</w:t>
+      </w:r>
+      <w:proofErr w:type="spellEnd"/>
+      <w:r>
+        <w:t>)</w:t>
+      </w:r>
+    </w:p>
+    <w:p>
+      <w:pPr>
+        <w:pStyle w:val="ListParagraph"/>
+        <w:numPr>
+          <w:ilvl w:val="0"/>
+          <w:numId w:val="1"/>
+        </w:numPr>
+      </w:pPr>
+      <w:r>
+        <w:t xml:space="preserve">Output the continuation of the story, describing some of the final points the user </w:t>
+      </w:r>
+      <w:proofErr w:type="gramStart"/>
+      <w:r>
+        <w:t>has to</w:t>
+      </w:r>
+      <w:proofErr w:type="gramEnd"/>
+      <w:r>
+        <w:t xml:space="preserve"> make. The user must choose between options A, B, C, or D.</w:t>
+      </w:r>
+    </w:p>
+    <w:p>
+      <w:pPr>
+        <w:pStyle w:val="ListParagraph"/>
+        <w:numPr>
+          <w:ilvl w:val="1"/>
+          <w:numId w:val="1"/>
+        </w:numPr>
+      </w:pPr>
+      <w:r>
+        <w:t>Output dialogue: “In conclusion,</w:t>
+      </w:r>
+    </w:p>
+    <w:p>
+      <w:pPr>
+        <w:pStyle w:val="ListParagraph"/>
+        <w:numPr>
+          <w:ilvl w:val="0"/>
+          <w:numId w:val="3"/>
+        </w:numPr>
+      </w:pPr>
+      <w:r>
+        <w:t>= “I doubt that we will ever be able to fully recover from such a detrimental issue. I propose that we should cease funding for repairs, as such an issue is only to be fixed with time.”</w:t>
+      </w:r>
+    </w:p>
+    <w:p>
+      <w:pPr>
+        <w:pStyle w:val="ListParagraph"/>
+        <w:numPr>
+          <w:ilvl w:val="0"/>
+          <w:numId w:val="3"/>
+        </w:numPr>
+      </w:pPr>
+      <w:r>
+        <w:lastRenderedPageBreak/>
+        <w:t xml:space="preserve">= “To get to the bottom of this, every department should spend </w:t>
+      </w:r>
+      <w:proofErr w:type="gramStart"/>
+      <w:r>
+        <w:t>all of</w:t>
+      </w:r>
+      <w:proofErr w:type="gramEnd"/>
+      <w:r>
+        <w:t xml:space="preserve"> their time and resources to fix such an issue, even if it causes more problems. We can’t let this happen again.”</w:t>
+      </w:r>
+    </w:p>
+    <w:p>
+      <w:pPr>
+        <w:pStyle w:val="ListParagraph"/>
+        <w:numPr>
+          <w:ilvl w:val="0"/>
+          <w:numId w:val="3"/>
+        </w:numPr>
+      </w:pPr>
+      <w:r>
+        <w:t>= “We should do nothing about this and should all take a big smoke break in the lounge.”</w:t>
+      </w:r>
+    </w:p>
+    <w:p>
+      <w:pPr>
+        <w:pStyle w:val="ListParagraph"/>
+        <w:numPr>
+          <w:ilvl w:val="0"/>
+          <w:numId w:val="3"/>
+        </w:numPr>
+      </w:pPr>
+      <w:r>
+        <w:t>= “We should take this slow and steady. It might be urgent, but rapid responses often lead to more mistakes. With enough time and evaluation, this will be a thing of the past.”</w:t>
+      </w:r>
+    </w:p>
+    <w:p>
+      <w:pPr>
+        <w:pStyle w:val="ListParagraph"/>
+        <w:numPr>
+          <w:ilvl w:val="2"/>
+          <w:numId w:val="1"/>
+        </w:numPr>
+      </w:pPr>
+      <w:r>
+        <w:t xml:space="preserve">A = bad answer, -7 from </w:t>
+      </w:r>
+      <w:r>
+        <w:t>score</w:t>
+      </w:r>
+    </w:p>
+    <w:p>
+      <w:pPr>
+        <w:pStyle w:val="ListParagraph"/>
+        <w:numPr>
+          <w:ilvl w:val="2"/>
+          <w:numId w:val="1"/>
+        </w:numPr>
+      </w:pPr>
+      <w:r>
+        <w:t xml:space="preserve">B = good answer, </w:t>
+      </w:r>
+      <w:r>
+        <w:t xml:space="preserve">score </w:t>
+      </w:r>
+    </w:p>
+    <w:p>
+      <w:pPr>
+        <w:pStyle w:val="ListParagraph"/>
+        <w:numPr>
+          <w:ilvl w:val="2"/>
+          <w:numId w:val="1"/>
+        </w:numPr>
+      </w:pPr>
+      <w:r>
+        <w:t>C = worst answer, -</w:t>
+      </w:r>
+      <w:r>
+        <w:t>10 from score</w:t>
+      </w:r>
+    </w:p>
+    <w:p>
+      <w:pPr>
+        <w:pStyle w:val="ListParagraph"/>
+        <w:numPr>
+          <w:ilvl w:val="2"/>
+          <w:numId w:val="1"/>
+        </w:numPr>
+      </w:pPr>
+      <w:r>
+        <w:t xml:space="preserve">D = best answer, </w:t>
+      </w:r>
+      <w:proofErr w:type="spellStart"/>
+      <w:r>
+        <w:t>user_score</w:t>
+      </w:r>
+      <w:proofErr w:type="spellEnd"/>
+      <w:r>
+        <w:t xml:space="preserve"> + </w:t>
+      </w:r>
+      <w:r>
+        <w:t>10</w:t>
+      </w:r>
+    </w:p>
+    <w:p>
+      <w:pPr>
+        <w:pStyle w:val="ListParagraph"/>
+        <w:numPr>
+          <w:ilvl w:val="1"/>
+          <w:numId w:val="1"/>
+        </w:numPr>
+      </w:pPr>
+      <w:r>
+        <w:t>This marks the end of all user inputs for the rest of the game.</w:t>
+      </w:r>
+    </w:p>
+    <w:p>
+      <w:pPr>
+        <w:pStyle w:val="ListParagraph"/>
+        <w:numPr>
+          <w:ilvl w:val="0"/>
+          <w:numId w:val="1"/>
+        </w:numPr>
+      </w:pPr>
+      <w:r>
+        <w:t>Output the story of the user finishing the presentation, and then the boss asks the user to meet them in their office.</w:t>
+      </w:r>
+    </w:p>
+    <w:p>
+      <w:pPr>
+        <w:pStyle w:val="ListParagraph"/>
+        <w:numPr>
+          <w:ilvl w:val="1"/>
+          <w:numId w:val="1"/>
+        </w:numPr>
+      </w:pPr>
+      <w:r>
+        <w:t xml:space="preserve">Further dialogue from here will change depending on if the </w:t>
+      </w:r>
+      <w:proofErr w:type="spellStart"/>
+      <w:r>
+        <w:t>user_score</w:t>
+      </w:r>
+      <w:proofErr w:type="spellEnd"/>
+      <w:r>
+        <w:t xml:space="preserve"> did or did not surpass the </w:t>
+      </w:r>
+      <w:proofErr w:type="spellStart"/>
+      <w:r>
+        <w:t>goal_score</w:t>
+      </w:r>
+      <w:proofErr w:type="spellEnd"/>
+      <w:r>
+        <w:t xml:space="preserve"> of 35. The boss’s tone within the printed outputs of dialogue will change depending on the variable </w:t>
+      </w:r>
+      <w:proofErr w:type="spellStart"/>
+      <w:r>
+        <w:t>boss_tone</w:t>
+      </w:r>
+      <w:proofErr w:type="spellEnd"/>
+      <w:r>
+        <w:t xml:space="preserve">, which will change depending on the </w:t>
+      </w:r>
+      <w:proofErr w:type="spellStart"/>
+      <w:r>
+        <w:t>user_score</w:t>
+      </w:r>
+      <w:proofErr w:type="spellEnd"/>
+      <w:r>
+        <w:t>.</w:t>
+      </w:r>
+    </w:p>
+    <w:p>
+      <w:pPr>
+        <w:pStyle w:val="ListParagraph"/>
+        <w:numPr>
+          <w:ilvl w:val="2"/>
+          <w:numId w:val="1"/>
+        </w:numPr>
+      </w:pPr>
+      <w:r>
+        <w:t xml:space="preserve">If </w:t>
+      </w:r>
+      <w:proofErr w:type="spellStart"/>
+      <w:r>
+        <w:t>user_score</w:t>
+      </w:r>
+      <w:proofErr w:type="spellEnd"/>
+      <w:r>
+        <w:t xml:space="preserve"> &lt;= 35</w:t>
+      </w:r>
+    </w:p>
+    <w:p>
+      <w:pPr>
+        <w:pStyle w:val="ListParagraph"/>
+        <w:numPr>
+          <w:ilvl w:val="3"/>
+          <w:numId w:val="1"/>
+        </w:numPr>
+      </w:pPr>
+      <w:r>
+        <w:t xml:space="preserve">Output </w:t>
+      </w:r>
+      <w:r>
+        <w:t>negative message that tells user they’re fired</w:t>
+      </w:r>
+    </w:p>
+    <w:p>
+      <w:r>
+        <w:tab/>
+      </w:r>
+      <w:r>
+        <w:tab/>
+      </w:r>
+      <w:r>
+        <w:tab/>
+      </w:r>
+      <w:proofErr w:type="spellStart"/>
+      <w:r>
+        <w:t>elif</w:t>
+      </w:r>
+      <w:proofErr w:type="spellEnd"/>
+      <w:r>
+        <w:t xml:space="preserve"> </w:t>
+      </w:r>
+      <w:proofErr w:type="spellStart"/>
+      <w:r>
+        <w:t>userscore</w:t>
+      </w:r>
+      <w:proofErr w:type="spellEnd"/>
+      <w:r>
+        <w:t xml:space="preserve"> &gt; 35</w:t>
+      </w:r>
+    </w:p>
+    <w:p>
+      <w:pPr>
+        <w:pStyle w:val="ListParagraph"/>
+      </w:pPr>
+      <w:r>
+        <w:tab/>
+      </w:r>
+      <w:r>
+        <w:tab/>
+      </w:r>
+      <w:r>
+        <w:tab/>
+      </w:r>
+      <w:r>
+        <w:t>Output positive message that tells user they’re doing well</w:t>
+      </w:r>
+    </w:p>
+    <w:p>
+      <w:pPr>
+        <w:pStyle w:val="ListParagraph"/>
+        <w:numPr>
+          <w:ilvl w:val="0"/>
+          <w:numId w:val="1"/>
+        </w:numPr>
+      </w:pPr>
+      <w:r>
+        <w:t>End program.</w:t>
       </w:r>
     </w:p>
     <w:p/>
@@ -82,8 +1340,312 @@
 </w:document>
 </file>
 
+<file path=word/numbering.xml><?xml version="1.0" encoding="utf-8"?>
+<w:numbering xmlns:wpc="http://schemas.microsoft.com/office/word/2010/wordprocessingCanvas" xmlns:cx="http://schemas.microsoft.com/office/drawing/2014/chartex" xmlns:cx1="http://schemas.microsoft.com/office/drawing/2015/9/8/chartex" xmlns:cx2="http://schemas.microsoft.com/office/drawing/2015/10/21/chartex" xmlns:cx3="http://schemas.microsoft.com/office/drawing/2016/5/9/chartex" xmlns:cx4="http://schemas.microsoft.com/office/drawing/2016/5/10/chartex" xmlns:cx5="http://schemas.microsoft.com/office/drawing/2016/5/11/chartex" xmlns:cx6="http://schemas.microsoft.com/office/drawing/2016/5/12/chartex" xmlns:cx7="http://schemas.microsoft.com/office/drawing/2016/5/13/chartex" xmlns:cx8="http://schemas.microsoft.com/office/drawing/2016/5/14/chartex" xmlns:mc="http://schemas.openxmlformats.org/markup-compatibility/2006" xmlns:aink="http://schemas.microsoft.com/office/drawing/2016/ink" xmlns:am3d="http://schemas.microsoft.com/office/drawing/2017/model3d" xmlns:o="urn:schemas-microsoft-com:office:office" xmlns:oel="http://schemas.microsoft.com/office/2019/extlst" xmlns:r="http://schemas.openxmlformats.org/officeDocument/2006/relationships" xmlns:m="http://schemas.openxmlformats.org/officeDocument/2006/math" xmlns:v="urn:schemas-microsoft-com:vml" xmlns:wp14="http://schemas.microsoft.com/office/word/2010/wordprocessingDrawing" xmlns:wp="http://schemas.openxmlformats.org/drawingml/2006/wordprocessingDrawing" xmlns:w10="urn:schemas-microsoft-com:office:word" xmlns:w="http://schemas.openxmlformats.org/wordprocessingml/2006/main" xmlns:w14="http://schemas.microsoft.com/office/word/2010/wordml" xmlns:w15="http://schemas.microsoft.com/office/word/2012/wordml" xmlns:w16cex="http://schemas.microsoft.com/office/word/2018/wordml/cex" xmlns:w16cid="http://schemas.microsoft.com/office/word/2016/wordml/cid" xmlns:w16="http://schemas.microsoft.com/office/word/2018/wordml" xmlns:w16du="http://schemas.microsoft.com/office/word/2023/wordml/word16du" xmlns:w16sdtdh="http://schemas.microsoft.com/office/word/2020/wordml/sdtdatahash" xmlns:w16se="http://schemas.microsoft.com/office/word/2015/wordml/symex" xmlns:wpg="http://schemas.microsoft.com/office/word/2010/wordprocessingGroup" xmlns:wpi="http://schemas.microsoft.com/office/word/2010/wordprocessingInk" xmlns:wne="http://schemas.microsoft.com/office/word/2006/wordml" xmlns:wps="http://schemas.microsoft.com/office/word/2010/wordprocessingShape" mc:Ignorable="w14 w15 w16se w16cid w16 w16cex w16sdtdh w16du wp14">
+  <w:abstractNum w:abstractNumId="0" w15:restartNumberingAfterBreak="0">
+    <w:nsid w:val="298172F2"/>
+    <w:multiLevelType w:val="hybridMultilevel"/>
+    <w:tmpl w:val="153ACFDA"/>
+    <w:lvl w:ilvl="0" w:tplc="FFFFFFFF">
+      <w:start w:val="1"/>
+      <w:numFmt w:val="upperLetter"/>
+      <w:lvlText w:val="(%1)"/>
+      <w:lvlJc w:val="left"/>
+      <w:pPr>
+        <w:ind w:left="1800" w:hanging="360"/>
+      </w:pPr>
+      <w:rPr>
+        <w:rFonts w:hint="default"/>
+      </w:rPr>
+    </w:lvl>
+    <w:lvl w:ilvl="1" w:tplc="04090019" w:tentative="1">
+      <w:start w:val="1"/>
+      <w:numFmt w:val="lowerLetter"/>
+      <w:lvlText w:val="%2."/>
+      <w:lvlJc w:val="left"/>
+      <w:pPr>
+        <w:ind w:left="2520" w:hanging="360"/>
+      </w:pPr>
+    </w:lvl>
+    <w:lvl w:ilvl="2" w:tplc="0409001B" w:tentative="1">
+      <w:start w:val="1"/>
+      <w:numFmt w:val="lowerRoman"/>
+      <w:lvlText w:val="%3."/>
+      <w:lvlJc w:val="right"/>
+      <w:pPr>
+        <w:ind w:left="3240" w:hanging="180"/>
+      </w:pPr>
+    </w:lvl>
+    <w:lvl w:ilvl="3" w:tplc="0409000F" w:tentative="1">
+      <w:start w:val="1"/>
+      <w:numFmt w:val="decimal"/>
+      <w:lvlText w:val="%4."/>
+      <w:lvlJc w:val="left"/>
+      <w:pPr>
+        <w:ind w:left="3960" w:hanging="360"/>
+      </w:pPr>
+    </w:lvl>
+    <w:lvl w:ilvl="4" w:tplc="04090019" w:tentative="1">
+      <w:start w:val="1"/>
+      <w:numFmt w:val="lowerLetter"/>
+      <w:lvlText w:val="%5."/>
+      <w:lvlJc w:val="left"/>
+      <w:pPr>
+        <w:ind w:left="4680" w:hanging="360"/>
+      </w:pPr>
+    </w:lvl>
+    <w:lvl w:ilvl="5" w:tplc="0409001B" w:tentative="1">
+      <w:start w:val="1"/>
+      <w:numFmt w:val="lowerRoman"/>
+      <w:lvlText w:val="%6."/>
+      <w:lvlJc w:val="right"/>
+      <w:pPr>
+        <w:ind w:left="5400" w:hanging="180"/>
+      </w:pPr>
+    </w:lvl>
+    <w:lvl w:ilvl="6" w:tplc="0409000F" w:tentative="1">
+      <w:start w:val="1"/>
+      <w:numFmt w:val="decimal"/>
+      <w:lvlText w:val="%7."/>
+      <w:lvlJc w:val="left"/>
+      <w:pPr>
+        <w:ind w:left="6120" w:hanging="360"/>
+      </w:pPr>
+    </w:lvl>
+    <w:lvl w:ilvl="7" w:tplc="04090019" w:tentative="1">
+      <w:start w:val="1"/>
+      <w:numFmt w:val="lowerLetter"/>
+      <w:lvlText w:val="%8."/>
+      <w:lvlJc w:val="left"/>
+      <w:pPr>
+        <w:ind w:left="6840" w:hanging="360"/>
+      </w:pPr>
+    </w:lvl>
+    <w:lvl w:ilvl="8" w:tplc="0409001B" w:tentative="1">
+      <w:start w:val="1"/>
+      <w:numFmt w:val="lowerRoman"/>
+      <w:lvlText w:val="%9."/>
+      <w:lvlJc w:val="right"/>
+      <w:pPr>
+        <w:ind w:left="7560" w:hanging="180"/>
+      </w:pPr>
+    </w:lvl>
+  </w:abstractNum>
+  <w:abstractNum w:abstractNumId="1" w15:restartNumberingAfterBreak="0">
+    <w:nsid w:val="39F95245"/>
+    <w:multiLevelType w:val="hybridMultilevel"/>
+    <w:tmpl w:val="DF74153A"/>
+    <w:lvl w:ilvl="0" w:tplc="FFFFFFFF">
+      <w:start w:val="1"/>
+      <w:numFmt w:val="upperLetter"/>
+      <w:lvlText w:val="(%1)"/>
+      <w:lvlJc w:val="left"/>
+      <w:pPr>
+        <w:ind w:left="2520" w:hanging="360"/>
+      </w:pPr>
+      <w:rPr>
+        <w:rFonts w:hint="default"/>
+      </w:rPr>
+    </w:lvl>
+    <w:lvl w:ilvl="1" w:tplc="04090019" w:tentative="1">
+      <w:start w:val="1"/>
+      <w:numFmt w:val="lowerLetter"/>
+      <w:lvlText w:val="%2."/>
+      <w:lvlJc w:val="left"/>
+      <w:pPr>
+        <w:ind w:left="3240" w:hanging="360"/>
+      </w:pPr>
+    </w:lvl>
+    <w:lvl w:ilvl="2" w:tplc="0409001B" w:tentative="1">
+      <w:start w:val="1"/>
+      <w:numFmt w:val="lowerRoman"/>
+      <w:lvlText w:val="%3."/>
+      <w:lvlJc w:val="right"/>
+      <w:pPr>
+        <w:ind w:left="3960" w:hanging="180"/>
+      </w:pPr>
+    </w:lvl>
+    <w:lvl w:ilvl="3" w:tplc="0409000F" w:tentative="1">
+      <w:start w:val="1"/>
+      <w:numFmt w:val="decimal"/>
+      <w:lvlText w:val="%4."/>
+      <w:lvlJc w:val="left"/>
+      <w:pPr>
+        <w:ind w:left="4680" w:hanging="360"/>
+      </w:pPr>
+    </w:lvl>
+    <w:lvl w:ilvl="4" w:tplc="04090019" w:tentative="1">
+      <w:start w:val="1"/>
+      <w:numFmt w:val="lowerLetter"/>
+      <w:lvlText w:val="%5."/>
+      <w:lvlJc w:val="left"/>
+      <w:pPr>
+        <w:ind w:left="5400" w:hanging="360"/>
+      </w:pPr>
+    </w:lvl>
+    <w:lvl w:ilvl="5" w:tplc="0409001B" w:tentative="1">
+      <w:start w:val="1"/>
+      <w:numFmt w:val="lowerRoman"/>
+      <w:lvlText w:val="%6."/>
+      <w:lvlJc w:val="right"/>
+      <w:pPr>
+        <w:ind w:left="6120" w:hanging="180"/>
+      </w:pPr>
+    </w:lvl>
+    <w:lvl w:ilvl="6" w:tplc="0409000F" w:tentative="1">
+      <w:start w:val="1"/>
+      <w:numFmt w:val="decimal"/>
+      <w:lvlText w:val="%7."/>
+      <w:lvlJc w:val="left"/>
+      <w:pPr>
+        <w:ind w:left="6840" w:hanging="360"/>
+      </w:pPr>
+    </w:lvl>
+    <w:lvl w:ilvl="7" w:tplc="04090019" w:tentative="1">
+      <w:start w:val="1"/>
+      <w:numFmt w:val="lowerLetter"/>
+      <w:lvlText w:val="%8."/>
+      <w:lvlJc w:val="left"/>
+      <w:pPr>
+        <w:ind w:left="7560" w:hanging="360"/>
+      </w:pPr>
+    </w:lvl>
+    <w:lvl w:ilvl="8" w:tplc="0409001B" w:tentative="1">
+      <w:start w:val="1"/>
+      <w:numFmt w:val="lowerRoman"/>
+      <w:lvlText w:val="%9."/>
+      <w:lvlJc w:val="right"/>
+      <w:pPr>
+        <w:ind w:left="8280" w:hanging="180"/>
+      </w:pPr>
+    </w:lvl>
+  </w:abstractNum>
+  <w:abstractNum w:abstractNumId="2" w15:restartNumberingAfterBreak="0">
+    <w:nsid w:val="77DB6A88"/>
+    <w:multiLevelType w:val="hybridMultilevel"/>
+    <w:tmpl w:val="E7C6260A"/>
+    <w:lvl w:ilvl="0" w:tplc="A3FC69EC">
+      <w:numFmt w:val="bullet"/>
+      <w:lvlText w:val="-"/>
+      <w:lvlJc w:val="left"/>
+      <w:pPr>
+        <w:ind w:left="720" w:hanging="360"/>
+      </w:pPr>
+      <w:rPr>
+        <w:rFonts w:ascii="Calibri" w:eastAsiaTheme="minorEastAsia" w:hAnsi="Calibri" w:cs="Calibri" w:hint="default"/>
+      </w:rPr>
+    </w:lvl>
+    <w:lvl w:ilvl="1" w:tplc="04090003">
+      <w:start w:val="1"/>
+      <w:numFmt w:val="bullet"/>
+      <w:lvlText w:val="o"/>
+      <w:lvlJc w:val="left"/>
+      <w:pPr>
+        <w:ind w:left="1440" w:hanging="360"/>
+      </w:pPr>
+      <w:rPr>
+        <w:rFonts w:ascii="Courier New" w:hAnsi="Courier New" w:cs="Courier New" w:hint="default"/>
+      </w:rPr>
+    </w:lvl>
+    <w:lvl w:ilvl="2" w:tplc="04090005">
+      <w:start w:val="1"/>
+      <w:numFmt w:val="bullet"/>
+      <w:lvlText w:val=""/>
+      <w:lvlJc w:val="left"/>
+      <w:pPr>
+        <w:ind w:left="2160" w:hanging="360"/>
+      </w:pPr>
+      <w:rPr>
+        <w:rFonts w:ascii="Wingdings" w:hAnsi="Wingdings" w:hint="default"/>
+      </w:rPr>
+    </w:lvl>
+    <w:lvl w:ilvl="3" w:tplc="04090001">
+      <w:start w:val="1"/>
+      <w:numFmt w:val="bullet"/>
+      <w:lvlText w:val=""/>
+      <w:lvlJc w:val="left"/>
+      <w:pPr>
+        <w:ind w:left="2880" w:hanging="360"/>
+      </w:pPr>
+      <w:rPr>
+        <w:rFonts w:ascii="Symbol" w:hAnsi="Symbol" w:hint="default"/>
+      </w:rPr>
+    </w:lvl>
+    <w:lvl w:ilvl="4" w:tplc="04090003" w:tentative="1">
+      <w:start w:val="1"/>
+      <w:numFmt w:val="bullet"/>
+      <w:lvlText w:val="o"/>
+      <w:lvlJc w:val="left"/>
+      <w:pPr>
+        <w:ind w:left="3600" w:hanging="360"/>
+      </w:pPr>
+      <w:rPr>
+        <w:rFonts w:ascii="Courier New" w:hAnsi="Courier New" w:cs="Courier New" w:hint="default"/>
+      </w:rPr>
+    </w:lvl>
+    <w:lvl w:ilvl="5" w:tplc="04090005" w:tentative="1">
+      <w:start w:val="1"/>
+      <w:numFmt w:val="bullet"/>
+      <w:lvlText w:val=""/>
+      <w:lvlJc w:val="left"/>
+      <w:pPr>
+        <w:ind w:left="4320" w:hanging="360"/>
+      </w:pPr>
+      <w:rPr>
+        <w:rFonts w:ascii="Wingdings" w:hAnsi="Wingdings" w:hint="default"/>
+      </w:rPr>
+    </w:lvl>
+    <w:lvl w:ilvl="6" w:tplc="04090001" w:tentative="1">
+      <w:start w:val="1"/>
+      <w:numFmt w:val="bullet"/>
+      <w:lvlText w:val=""/>
+      <w:lvlJc w:val="left"/>
+      <w:pPr>
+        <w:ind w:left="5040" w:hanging="360"/>
+      </w:pPr>
+      <w:rPr>
+        <w:rFonts w:ascii="Symbol" w:hAnsi="Symbol" w:hint="default"/>
+      </w:rPr>
+    </w:lvl>
+    <w:lvl w:ilvl="7" w:tplc="04090003" w:tentative="1">
+      <w:start w:val="1"/>
+      <w:numFmt w:val="bullet"/>
+      <w:lvlText w:val="o"/>
+      <w:lvlJc w:val="left"/>
+      <w:pPr>
+        <w:ind w:left="5760" w:hanging="360"/>
+      </w:pPr>
+      <w:rPr>
+        <w:rFonts w:ascii="Courier New" w:hAnsi="Courier New" w:cs="Courier New" w:hint="default"/>
+      </w:rPr>
+    </w:lvl>
+    <w:lvl w:ilvl="8" w:tplc="04090005" w:tentative="1">
+      <w:start w:val="1"/>
+      <w:numFmt w:val="bullet"/>
+      <w:lvlText w:val=""/>
+      <w:lvlJc w:val="left"/>
+      <w:pPr>
+        <w:ind w:left="6480" w:hanging="360"/>
+      </w:pPr>
+      <w:rPr>
+        <w:rFonts w:ascii="Wingdings" w:hAnsi="Wingdings" w:hint="default"/>
+      </w:rPr>
+    </w:lvl>
+  </w:abstractNum>
+  <w:num w:numId="1" w16cid:durableId="494102706">
+    <w:abstractNumId w:val="2"/>
+  </w:num>
+  <w:num w:numId="2" w16cid:durableId="77753591">
+    <w:abstractNumId w:val="0"/>
+  </w:num>
+  <w:num w:numId="3" w16cid:durableId="1594584510">
+    <w:abstractNumId w:val="1"/>
+  </w:num>
+</w:numbering>
+</file>
+
 <file path=word/styles.xml><?xml version="1.0" encoding="utf-8"?>
-<w:styles xmlns:mc="http://schemas.openxmlformats.org/markup-compatibility/2006" xmlns:r="http://schemas.openxmlformats.org/officeDocument/2006/relationships" xmlns:w="http://schemas.openxmlformats.org/wordprocessingml/2006/main" xmlns:w14="http://schemas.microsoft.com/office/word/2010/wordml" xmlns:w15="http://schemas.microsoft.com/office/word/2012/wordml" xmlns:w16cex="http://schemas.microsoft.com/office/word/2018/wordml/cex" xmlns:w16cid="http://schemas.microsoft.com/office/word/2016/wordml/cid" xmlns:w16="http://schemas.microsoft.com/office/word/2018/wordml" xmlns:w16sdtdh="http://schemas.microsoft.com/office/word/2020/wordml/sdtdatahash" xmlns:w16se="http://schemas.microsoft.com/office/word/2015/wordml/symex" mc:Ignorable="w14 w15 w16se w16cid w16 w16cex w16sdtdh">
+<w:styles xmlns:mc="http://schemas.openxmlformats.org/markup-compatibility/2006" xmlns:r="http://schemas.openxmlformats.org/officeDocument/2006/relationships" xmlns:w="http://schemas.openxmlformats.org/wordprocessingml/2006/main" xmlns:w14="http://schemas.microsoft.com/office/word/2010/wordml" xmlns:w15="http://schemas.microsoft.com/office/word/2012/wordml" xmlns:w16cex="http://schemas.microsoft.com/office/word/2018/wordml/cex" xmlns:w16cid="http://schemas.microsoft.com/office/word/2016/wordml/cid" xmlns:w16="http://schemas.microsoft.com/office/word/2018/wordml" xmlns:w16du="http://schemas.microsoft.com/office/word/2023/wordml/word16du" xmlns:w16sdtdh="http://schemas.microsoft.com/office/word/2020/wordml/sdtdatahash" xmlns:w16se="http://schemas.microsoft.com/office/word/2015/wordml/symex" mc:Ignorable="w14 w15 w16se w16cid w16 w16cex w16sdtdh w16du">
   <w:docDefaults>
     <w:rPrDefault>
       <w:rPr>
@@ -656,6 +2218,17 @@
       </w:tcPr>
     </w:tblStylePr>
   </w:style>
+  <w:style w:type="paragraph" w:styleId="ListParagraph">
+    <w:name w:val="List Paragraph"/>
+    <w:basedOn w:val="Normal"/>
+    <w:uiPriority w:val="34"/>
+    <w:qFormat/>
+    <w:rsid w:val="00973BA7"/>
+    <w:pPr>
+      <w:ind w:left="720"/>
+      <w:contextualSpacing/>
+    </w:pPr>
+  </w:style>
 </w:styles>
 </file>
 

</xml_diff>